<commit_message>
Corrected typo on template_rai.docx
</commit_message>
<xml_diff>
--- a/docs/resources/template_rai.docx
+++ b/docs/resources/template_rai.docx
@@ -397,20 +397,16 @@
         <w:br/>
       </w:r>
       <w:r>
-        <w:t xml:space="preserve">s. l. : </w:t>
-      </w:r>
-      <w:proofErr w:type="spellStart"/>
-      <w:r>
-        <w:t>since</w:t>
-      </w:r>
-      <w:proofErr w:type="spellEnd"/>
-      <w:r>
-        <w:t xml:space="preserve"> last (depuis le dernier rapport)</w:t>
+        <w:t>s. l. : since last (depuis le dernier rapport)</w:t>
       </w:r>
     </w:p>
     <w:sectPr>
-      <w:headerReference w:type="default" r:id="rId8"/>
-      <w:footerReference w:type="default" r:id="rId9"/>
+      <w:headerReference w:type="even" r:id="rId8"/>
+      <w:headerReference w:type="default" r:id="rId9"/>
+      <w:footerReference w:type="even" r:id="rId10"/>
+      <w:footerReference w:type="default" r:id="rId11"/>
+      <w:headerReference w:type="first" r:id="rId12"/>
+      <w:footerReference w:type="first" r:id="rId13"/>
       <w:pgSz w:w="16838" w:h="11906" w:orient="landscape"/>
       <w:pgMar w:top="1417" w:right="1417" w:bottom="1417" w:left="1417" w:header="708" w:footer="708" w:gutter="0"/>
       <w:cols w:space="708"/>
@@ -451,9 +447,29 @@
     <w:pPr>
       <w:pStyle w:val="Pieddepage"/>
     </w:pPr>
+  </w:p>
+</w:ftr>
+</file>
+
+<file path=word/footer2.xml><?xml version="1.0" encoding="utf-8"?>
+<w:ftr xmlns:wpc="http://schemas.microsoft.com/office/word/2010/wordprocessingCanvas" xmlns:cx="http://schemas.microsoft.com/office/drawing/2014/chartex" xmlns:cx1="http://schemas.microsoft.com/office/drawing/2015/9/8/chartex" xmlns:cx2="http://schemas.microsoft.com/office/drawing/2015/10/21/chartex" xmlns:cx3="http://schemas.microsoft.com/office/drawing/2016/5/9/chartex" xmlns:cx4="http://schemas.microsoft.com/office/drawing/2016/5/10/chartex" xmlns:cx5="http://schemas.microsoft.com/office/drawing/2016/5/11/chartex" xmlns:cx6="http://schemas.microsoft.com/office/drawing/2016/5/12/chartex" xmlns:cx7="http://schemas.microsoft.com/office/drawing/2016/5/13/chartex" xmlns:cx8="http://schemas.microsoft.com/office/drawing/2016/5/14/chartex" xmlns:mc="http://schemas.openxmlformats.org/markup-compatibility/2006" xmlns:aink="http://schemas.microsoft.com/office/drawing/2016/ink" xmlns:am3d="http://schemas.microsoft.com/office/drawing/2017/model3d" xmlns:o="urn:schemas-microsoft-com:office:office" xmlns:r="http://schemas.openxmlformats.org/officeDocument/2006/relationships" xmlns:m="http://schemas.openxmlformats.org/officeDocument/2006/math" xmlns:v="urn:schemas-microsoft-com:vml" xmlns:wp14="http://schemas.microsoft.com/office/word/2010/wordprocessingDrawing" xmlns:wp="http://schemas.openxmlformats.org/drawingml/2006/wordprocessingDrawing" xmlns:w10="urn:schemas-microsoft-com:office:word" xmlns:w="http://schemas.openxmlformats.org/wordprocessingml/2006/main" xmlns:w14="http://schemas.microsoft.com/office/word/2010/wordml" xmlns:w15="http://schemas.microsoft.com/office/word/2012/wordml" xmlns:w16cex="http://schemas.microsoft.com/office/word/2018/wordml/cex" xmlns:w16cid="http://schemas.microsoft.com/office/word/2016/wordml/cid" xmlns:w16="http://schemas.microsoft.com/office/word/2018/wordml" xmlns:w16sdtdh="http://schemas.microsoft.com/office/word/2020/wordml/sdtdatahash" xmlns:w16se="http://schemas.microsoft.com/office/word/2015/wordml/symex" xmlns:wpg="http://schemas.microsoft.com/office/word/2010/wordprocessingGroup" xmlns:wpi="http://schemas.microsoft.com/office/word/2010/wordprocessingInk" xmlns:wne="http://schemas.microsoft.com/office/word/2006/wordml" xmlns:wps="http://schemas.microsoft.com/office/word/2010/wordprocessingShape" mc:Ignorable="w14 w15 w16se w16cid w16 w16cex w16sdtdh wp14">
+  <w:p>
+    <w:pPr>
+      <w:pStyle w:val="Pieddepage"/>
+    </w:pPr>
     <w:r>
       <w:t>IUT Informatique de Clermont</w:t>
     </w:r>
+  </w:p>
+</w:ftr>
+</file>
+
+<file path=word/footer3.xml><?xml version="1.0" encoding="utf-8"?>
+<w:ftr xmlns:wpc="http://schemas.microsoft.com/office/word/2010/wordprocessingCanvas" xmlns:cx="http://schemas.microsoft.com/office/drawing/2014/chartex" xmlns:cx1="http://schemas.microsoft.com/office/drawing/2015/9/8/chartex" xmlns:cx2="http://schemas.microsoft.com/office/drawing/2015/10/21/chartex" xmlns:cx3="http://schemas.microsoft.com/office/drawing/2016/5/9/chartex" xmlns:cx4="http://schemas.microsoft.com/office/drawing/2016/5/10/chartex" xmlns:cx5="http://schemas.microsoft.com/office/drawing/2016/5/11/chartex" xmlns:cx6="http://schemas.microsoft.com/office/drawing/2016/5/12/chartex" xmlns:cx7="http://schemas.microsoft.com/office/drawing/2016/5/13/chartex" xmlns:cx8="http://schemas.microsoft.com/office/drawing/2016/5/14/chartex" xmlns:mc="http://schemas.openxmlformats.org/markup-compatibility/2006" xmlns:aink="http://schemas.microsoft.com/office/drawing/2016/ink" xmlns:am3d="http://schemas.microsoft.com/office/drawing/2017/model3d" xmlns:o="urn:schemas-microsoft-com:office:office" xmlns:r="http://schemas.openxmlformats.org/officeDocument/2006/relationships" xmlns:m="http://schemas.openxmlformats.org/officeDocument/2006/math" xmlns:v="urn:schemas-microsoft-com:vml" xmlns:wp14="http://schemas.microsoft.com/office/word/2010/wordprocessingDrawing" xmlns:wp="http://schemas.openxmlformats.org/drawingml/2006/wordprocessingDrawing" xmlns:w10="urn:schemas-microsoft-com:office:word" xmlns:w="http://schemas.openxmlformats.org/wordprocessingml/2006/main" xmlns:w14="http://schemas.microsoft.com/office/word/2010/wordml" xmlns:w15="http://schemas.microsoft.com/office/word/2012/wordml" xmlns:w16cex="http://schemas.microsoft.com/office/word/2018/wordml/cex" xmlns:w16cid="http://schemas.microsoft.com/office/word/2016/wordml/cid" xmlns:w16="http://schemas.microsoft.com/office/word/2018/wordml" xmlns:w16sdtdh="http://schemas.microsoft.com/office/word/2020/wordml/sdtdatahash" xmlns:w16se="http://schemas.microsoft.com/office/word/2015/wordml/symex" xmlns:wpg="http://schemas.microsoft.com/office/word/2010/wordprocessingGroup" xmlns:wpi="http://schemas.microsoft.com/office/word/2010/wordprocessingInk" xmlns:wne="http://schemas.microsoft.com/office/word/2006/wordml" xmlns:wps="http://schemas.microsoft.com/office/word/2010/wordprocessingShape" mc:Ignorable="w14 w15 w16se w16cid w16 w16cex w16sdtdh wp14">
+  <w:p>
+    <w:pPr>
+      <w:pStyle w:val="Pieddepage"/>
+    </w:pPr>
   </w:p>
 </w:ftr>
 </file>
@@ -484,6 +500,16 @@
 </file>
 
 <file path=word/header1.xml><?xml version="1.0" encoding="utf-8"?>
+<w:hdr xmlns:wpc="http://schemas.microsoft.com/office/word/2010/wordprocessingCanvas" xmlns:cx="http://schemas.microsoft.com/office/drawing/2014/chartex" xmlns:cx1="http://schemas.microsoft.com/office/drawing/2015/9/8/chartex" xmlns:cx2="http://schemas.microsoft.com/office/drawing/2015/10/21/chartex" xmlns:cx3="http://schemas.microsoft.com/office/drawing/2016/5/9/chartex" xmlns:cx4="http://schemas.microsoft.com/office/drawing/2016/5/10/chartex" xmlns:cx5="http://schemas.microsoft.com/office/drawing/2016/5/11/chartex" xmlns:cx6="http://schemas.microsoft.com/office/drawing/2016/5/12/chartex" xmlns:cx7="http://schemas.microsoft.com/office/drawing/2016/5/13/chartex" xmlns:cx8="http://schemas.microsoft.com/office/drawing/2016/5/14/chartex" xmlns:mc="http://schemas.openxmlformats.org/markup-compatibility/2006" xmlns:aink="http://schemas.microsoft.com/office/drawing/2016/ink" xmlns:am3d="http://schemas.microsoft.com/office/drawing/2017/model3d" xmlns:o="urn:schemas-microsoft-com:office:office" xmlns:r="http://schemas.openxmlformats.org/officeDocument/2006/relationships" xmlns:m="http://schemas.openxmlformats.org/officeDocument/2006/math" xmlns:v="urn:schemas-microsoft-com:vml" xmlns:wp14="http://schemas.microsoft.com/office/word/2010/wordprocessingDrawing" xmlns:wp="http://schemas.openxmlformats.org/drawingml/2006/wordprocessingDrawing" xmlns:w10="urn:schemas-microsoft-com:office:word" xmlns:w="http://schemas.openxmlformats.org/wordprocessingml/2006/main" xmlns:w14="http://schemas.microsoft.com/office/word/2010/wordml" xmlns:w15="http://schemas.microsoft.com/office/word/2012/wordml" xmlns:w16cex="http://schemas.microsoft.com/office/word/2018/wordml/cex" xmlns:w16cid="http://schemas.microsoft.com/office/word/2016/wordml/cid" xmlns:w16="http://schemas.microsoft.com/office/word/2018/wordml" xmlns:w16sdtdh="http://schemas.microsoft.com/office/word/2020/wordml/sdtdatahash" xmlns:w16se="http://schemas.microsoft.com/office/word/2015/wordml/symex" xmlns:wpg="http://schemas.microsoft.com/office/word/2010/wordprocessingGroup" xmlns:wpi="http://schemas.microsoft.com/office/word/2010/wordprocessingInk" xmlns:wne="http://schemas.microsoft.com/office/word/2006/wordml" xmlns:wps="http://schemas.microsoft.com/office/word/2010/wordprocessingShape" mc:Ignorable="w14 w15 w16se w16cid w16 w16cex w16sdtdh wp14">
+  <w:p>
+    <w:pPr>
+      <w:pStyle w:val="En-tte"/>
+    </w:pPr>
+  </w:p>
+</w:hdr>
+</file>
+
+<file path=word/header2.xml><?xml version="1.0" encoding="utf-8"?>
 <w:hdr xmlns:wpc="http://schemas.microsoft.com/office/word/2010/wordprocessingCanvas" xmlns:cx="http://schemas.microsoft.com/office/drawing/2014/chartex" xmlns:cx1="http://schemas.microsoft.com/office/drawing/2015/9/8/chartex" xmlns:cx2="http://schemas.microsoft.com/office/drawing/2015/10/21/chartex" xmlns:cx3="http://schemas.microsoft.com/office/drawing/2016/5/9/chartex" xmlns:cx4="http://schemas.microsoft.com/office/drawing/2016/5/10/chartex" xmlns:cx5="http://schemas.microsoft.com/office/drawing/2016/5/11/chartex" xmlns:cx6="http://schemas.microsoft.com/office/drawing/2016/5/12/chartex" xmlns:cx7="http://schemas.microsoft.com/office/drawing/2016/5/13/chartex" xmlns:cx8="http://schemas.microsoft.com/office/drawing/2016/5/14/chartex" xmlns:mc="http://schemas.openxmlformats.org/markup-compatibility/2006" xmlns:aink="http://schemas.microsoft.com/office/drawing/2016/ink" xmlns:am3d="http://schemas.microsoft.com/office/drawing/2017/model3d" xmlns:o="urn:schemas-microsoft-com:office:office" xmlns:r="http://schemas.openxmlformats.org/officeDocument/2006/relationships" xmlns:m="http://schemas.openxmlformats.org/officeDocument/2006/math" xmlns:v="urn:schemas-microsoft-com:vml" xmlns:wp14="http://schemas.microsoft.com/office/word/2010/wordprocessingDrawing" xmlns:wp="http://schemas.openxmlformats.org/drawingml/2006/wordprocessingDrawing" xmlns:w10="urn:schemas-microsoft-com:office:word" xmlns:w="http://schemas.openxmlformats.org/wordprocessingml/2006/main" xmlns:w14="http://schemas.microsoft.com/office/word/2010/wordml" xmlns:w15="http://schemas.microsoft.com/office/word/2012/wordml" xmlns:w16cex="http://schemas.microsoft.com/office/word/2018/wordml/cex" xmlns:w16cid="http://schemas.microsoft.com/office/word/2016/wordml/cid" xmlns:w16="http://schemas.microsoft.com/office/word/2018/wordml" xmlns:w16sdtdh="http://schemas.microsoft.com/office/word/2020/wordml/sdtdatahash" xmlns:w16se="http://schemas.microsoft.com/office/word/2015/wordml/symex" xmlns:wpg="http://schemas.microsoft.com/office/word/2010/wordprocessingGroup" xmlns:wpi="http://schemas.microsoft.com/office/word/2010/wordprocessingInk" xmlns:wne="http://schemas.microsoft.com/office/word/2006/wordml" xmlns:wps="http://schemas.microsoft.com/office/word/2010/wordprocessingShape" mc:Ignorable="w14 w15 w16se w16cid w16 w16cex w16sdtdh wp14">
   <w:p>
     <w:pPr>
@@ -505,24 +531,18 @@
       <w:ptab w:relativeTo="margin" w:alignment="right" w:leader="none"/>
     </w:r>
     <w:r>
-      <w:t xml:space="preserve">Projet </w:t>
+      <w:t>Projet DoMoCap (n°16)</w:t>
     </w:r>
-    <w:proofErr w:type="spellStart"/>
-    <w:r>
-      <w:t>DoMoCap</w:t>
-    </w:r>
-    <w:proofErr w:type="spellEnd"/>
-    <w:r>
-      <w:t xml:space="preserve"> </w:t>
-    </w:r>
-    <w:proofErr w:type="gramStart"/>
-    <w:r>
-      <w:t>( n</w:t>
-    </w:r>
-    <w:proofErr w:type="gramEnd"/>
-    <w:r>
-      <w:t>°16)</w:t>
-    </w:r>
+  </w:p>
+</w:hdr>
+</file>
+
+<file path=word/header3.xml><?xml version="1.0" encoding="utf-8"?>
+<w:hdr xmlns:wpc="http://schemas.microsoft.com/office/word/2010/wordprocessingCanvas" xmlns:cx="http://schemas.microsoft.com/office/drawing/2014/chartex" xmlns:cx1="http://schemas.microsoft.com/office/drawing/2015/9/8/chartex" xmlns:cx2="http://schemas.microsoft.com/office/drawing/2015/10/21/chartex" xmlns:cx3="http://schemas.microsoft.com/office/drawing/2016/5/9/chartex" xmlns:cx4="http://schemas.microsoft.com/office/drawing/2016/5/10/chartex" xmlns:cx5="http://schemas.microsoft.com/office/drawing/2016/5/11/chartex" xmlns:cx6="http://schemas.microsoft.com/office/drawing/2016/5/12/chartex" xmlns:cx7="http://schemas.microsoft.com/office/drawing/2016/5/13/chartex" xmlns:cx8="http://schemas.microsoft.com/office/drawing/2016/5/14/chartex" xmlns:mc="http://schemas.openxmlformats.org/markup-compatibility/2006" xmlns:aink="http://schemas.microsoft.com/office/drawing/2016/ink" xmlns:am3d="http://schemas.microsoft.com/office/drawing/2017/model3d" xmlns:o="urn:schemas-microsoft-com:office:office" xmlns:r="http://schemas.openxmlformats.org/officeDocument/2006/relationships" xmlns:m="http://schemas.openxmlformats.org/officeDocument/2006/math" xmlns:v="urn:schemas-microsoft-com:vml" xmlns:wp14="http://schemas.microsoft.com/office/word/2010/wordprocessingDrawing" xmlns:wp="http://schemas.openxmlformats.org/drawingml/2006/wordprocessingDrawing" xmlns:w10="urn:schemas-microsoft-com:office:word" xmlns:w="http://schemas.openxmlformats.org/wordprocessingml/2006/main" xmlns:w14="http://schemas.microsoft.com/office/word/2010/wordml" xmlns:w15="http://schemas.microsoft.com/office/word/2012/wordml" xmlns:w16cex="http://schemas.microsoft.com/office/word/2018/wordml/cex" xmlns:w16cid="http://schemas.microsoft.com/office/word/2016/wordml/cid" xmlns:w16="http://schemas.microsoft.com/office/word/2018/wordml" xmlns:w16sdtdh="http://schemas.microsoft.com/office/word/2020/wordml/sdtdatahash" xmlns:w16se="http://schemas.microsoft.com/office/word/2015/wordml/symex" xmlns:wpg="http://schemas.microsoft.com/office/word/2010/wordprocessingGroup" xmlns:wpi="http://schemas.microsoft.com/office/word/2010/wordprocessingInk" xmlns:wne="http://schemas.microsoft.com/office/word/2006/wordml" xmlns:wps="http://schemas.microsoft.com/office/word/2010/wordprocessingShape" mc:Ignorable="w14 w15 w16se w16cid w16 w16cex w16sdtdh wp14">
+  <w:p>
+    <w:pPr>
+      <w:pStyle w:val="En-tte"/>
+    </w:pPr>
   </w:p>
 </w:hdr>
 </file>

</xml_diff>